<commit_message>
Updated password cracking instructions
</commit_message>
<xml_diff>
--- a/week03/Week_03_Homework.docx
+++ b/week03/Week_03_Homework.docx
@@ -1925,7 +1925,36 @@
         <w:rPr>
           <w:rFonts w:ascii="Sans" w:hAnsi="Sans"/>
         </w:rPr>
-        <w:t xml:space="preserve"> wordlist, please download it here](https://raw.githubusercontent.com/lawfareblog/hacking-cybersecurity/main/week03/wordlists/john.lst), for example by using Firefox inside of Kali Linux or using wget: </w:t>
+        <w:t xml:space="preserve"> wordlist, please </w:t>
+      </w:r>
+      <w:hyperlink r:id="rId9">
+        <w:r>
+          <w:rPr>
+            <w:rStyle w:val="InternetLink"/>
+            <w:rFonts w:ascii="Sans" w:hAnsi="Sans"/>
+            <w:color w:val="0000FF"/>
+            <w:u w:val="single"/>
+          </w:rPr>
+          <w:t>download it here</w:t>
+        </w:r>
+      </w:hyperlink>
+      <w:r>
+        <w:rPr>
+          <w:rFonts w:ascii="Sans" w:hAnsi="Sans"/>
+        </w:rPr>
+        <w:t xml:space="preserve">, for example by using Firefox inside of Kali Linux or using </w:t>
+      </w:r>
+      <w:r>
+        <w:rPr>
+          <w:rFonts w:ascii="monospace" w:hAnsi="monospace"/>
+        </w:rPr>
+        <w:t>wget</w:t>
+      </w:r>
+      <w:r>
+        <w:rPr>
+          <w:rFonts w:ascii="Sans" w:hAnsi="Sans"/>
+        </w:rPr>
+        <w:t xml:space="preserve">: </w:t>
       </w:r>
     </w:p>
     <w:p>
@@ -2155,7 +2184,7 @@
         </w:rPr>
         <w:t xml:space="preserve">Beware, some of the entries in these lists are English swear words </w:t>
       </w:r>
-      <w:hyperlink r:id="rId9">
+      <w:hyperlink r:id="rId10">
         <w:r>
           <w:rPr>
             <w:rStyle w:val="InternetLink"/>
@@ -2445,7 +2474,7 @@
         </w:rPr>
         <w:t xml:space="preserve"> | </w:t>
       </w:r>
-      <w:hyperlink r:id="rId10">
+      <w:hyperlink r:id="rId11">
         <w:r>
           <w:rPr>
             <w:rStyle w:val="InternetLink"/>
@@ -2474,7 +2503,7 @@
         <w:jc w:val="left"/>
         <w:rPr/>
       </w:pPr>
-      <w:hyperlink r:id="rId11">
+      <w:hyperlink r:id="rId12">
         <w:r>
           <w:rPr>
             <w:rStyle w:val="InternetLink"/>
@@ -2503,7 +2532,7 @@
         <w:jc w:val="left"/>
         <w:rPr/>
       </w:pPr>
-      <w:hyperlink r:id="rId12">
+      <w:hyperlink r:id="rId13">
         <w:r>
           <w:rPr>
             <w:rStyle w:val="InternetLink"/>
@@ -2521,7 +2550,7 @@
         </w:rPr>
         <w:t xml:space="preserve"> (Windows/Linux) or </w:t>
       </w:r>
-      <w:hyperlink r:id="rId13">
+      <w:hyperlink r:id="rId14">
         <w:r>
           <w:rPr>
             <w:rStyle w:val="InternetLink"/>
@@ -2570,7 +2599,7 @@
         </w:rPr>
         <w:t xml:space="preserve"> </w:t>
       </w:r>
-      <w:hyperlink r:id="rId14">
+      <w:hyperlink r:id="rId15">
         <w:r>
           <w:rPr>
             <w:rStyle w:val="InternetLink"/>
@@ -2587,7 +2616,7 @@
         </w:rPr>
         <w:t xml:space="preserve"> | </w:t>
       </w:r>
-      <w:hyperlink r:id="rId15">
+      <w:hyperlink r:id="rId16">
         <w:r>
           <w:rPr>
             <w:rStyle w:val="InternetLink"/>
@@ -2629,7 +2658,7 @@
         </w:rPr>
         <w:t xml:space="preserve"> One-time Pass (OTP) authenticator apps for </w:t>
       </w:r>
-      <w:hyperlink r:id="rId16">
+      <w:hyperlink r:id="rId17">
         <w:r>
           <w:rPr>
             <w:rStyle w:val="InternetLink"/>
@@ -2646,7 +2675,7 @@
         </w:rPr>
         <w:t xml:space="preserve"> or </w:t>
       </w:r>
-      <w:hyperlink r:id="rId17">
+      <w:hyperlink r:id="rId18">
         <w:r>
           <w:rPr>
             <w:rStyle w:val="InternetLink"/>
@@ -2663,7 +2692,7 @@
         </w:rPr>
         <w:t xml:space="preserve"> | Physical key tokens </w:t>
       </w:r>
-      <w:hyperlink r:id="rId18">
+      <w:hyperlink r:id="rId19">
         <w:r>
           <w:rPr>
             <w:rStyle w:val="InternetLink"/>
@@ -2680,7 +2709,7 @@
         </w:rPr>
         <w:t xml:space="preserve"> or </w:t>
       </w:r>
-      <w:hyperlink r:id="rId19">
+      <w:hyperlink r:id="rId20">
         <w:r>
           <w:rPr>
             <w:rStyle w:val="InternetLink"/>
@@ -2719,7 +2748,7 @@
         </w:rPr>
         <w:t xml:space="preserve"> Using a cloud-based password manager puts trust in the organization or company that runs that cloud. As with all of these recommendations, </w:t>
       </w:r>
-      <w:hyperlink r:id="rId20">
+      <w:hyperlink r:id="rId21">
         <w:r>
           <w:rPr>
             <w:rStyle w:val="InternetLink"/>

</xml_diff>